<commit_message>
datacenter con toda la documentacion (producto final)
</commit_message>
<xml_diff>
--- a/doc/Trazabilidad.docx
+++ b/doc/Trazabilidad.docx
@@ -537,10 +537,7 @@
               <w:spacing w:line="240" w:lineRule="auto"/>
             </w:pPr>
             <w:r>
-              <w:t xml:space="preserve">La interfaz ofrece al usuario </w:t>
-            </w:r>
-            <w:r>
-              <w:t>alquilar un mini cuarto</w:t>
+              <w:t>La interfaz ofrece al usuario alquilar un mini cuarto</w:t>
             </w:r>
           </w:p>
         </w:tc>
@@ -988,25 +985,7 @@
               <w:spacing w:line="240" w:lineRule="auto"/>
             </w:pPr>
             <w:r>
-              <w:t xml:space="preserve">La interfaz ofrece al usuario </w:t>
-            </w:r>
-            <w:r>
-              <w:t xml:space="preserve">cancelar </w:t>
-            </w:r>
-            <w:r>
-              <w:t>alquil</w:t>
-            </w:r>
-            <w:r>
-              <w:t>e</w:t>
-            </w:r>
-            <w:r>
-              <w:t xml:space="preserve">r </w:t>
-            </w:r>
-            <w:r>
-              <w:t xml:space="preserve">de </w:t>
-            </w:r>
-            <w:r>
-              <w:t>un mini cuarto</w:t>
+              <w:t>La interfaz ofrece al usuario cancelar alquiler de un mini cuarto</w:t>
             </w:r>
           </w:p>
         </w:tc>
@@ -1204,48 +1183,45 @@
           <w:p>
             <w:pPr>
               <w:spacing w:line="240" w:lineRule="auto"/>
-            </w:pPr>
-            <w:r>
-              <w:t>cancelRentAMiniRoom(</w:t>
-            </w:r>
-            <w:r>
-              <w:t>id:int</w:t>
-            </w:r>
-            <w:r>
-              <w:t>)</w:t>
-            </w:r>
-            <w:r>
-              <w:t>:String</w:t>
-            </w:r>
-          </w:p>
-          <w:p>
-            <w:pPr>
-              <w:spacing w:line="240" w:lineRule="auto"/>
-              <w:rPr>
-                <w:lang w:val="en-US"/>
-              </w:rPr>
-            </w:pPr>
-          </w:p>
-          <w:p>
-            <w:pPr>
-              <w:spacing w:line="240" w:lineRule="auto"/>
-              <w:rPr>
-                <w:lang w:val="en-US"/>
-              </w:rPr>
-            </w:pPr>
-          </w:p>
-          <w:p>
-            <w:pPr>
-              <w:spacing w:line="240" w:lineRule="auto"/>
-            </w:pPr>
-            <w:r>
-              <w:t>cancelRentAMiniRoom(</w:t>
-            </w:r>
-            <w:r>
-              <w:t>name:String</w:t>
-            </w:r>
-            <w:r>
-              <w:t>):String</w:t>
+              <w:rPr>
+                <w:lang w:val="en-US"/>
+              </w:rPr>
+            </w:pPr>
+            <w:r>
+              <w:rPr>
+                <w:lang w:val="en-US"/>
+              </w:rPr>
+              <w:t>cancelRentAMiniRoom(id:int):String</w:t>
+            </w:r>
+          </w:p>
+          <w:p>
+            <w:pPr>
+              <w:spacing w:line="240" w:lineRule="auto"/>
+              <w:rPr>
+                <w:lang w:val="en-US"/>
+              </w:rPr>
+            </w:pPr>
+          </w:p>
+          <w:p>
+            <w:pPr>
+              <w:spacing w:line="240" w:lineRule="auto"/>
+              <w:rPr>
+                <w:lang w:val="en-US"/>
+              </w:rPr>
+            </w:pPr>
+          </w:p>
+          <w:p>
+            <w:pPr>
+              <w:spacing w:line="240" w:lineRule="auto"/>
+              <w:rPr>
+                <w:lang w:val="en-US"/>
+              </w:rPr>
+            </w:pPr>
+            <w:r>
+              <w:rPr>
+                <w:lang w:val="en-US"/>
+              </w:rPr>
+              <w:t>cancelRentAMiniRoom(name:String):String</w:t>
             </w:r>
           </w:p>
           <w:p>
@@ -1763,6 +1739,659 @@
                 <w:lang w:val="en-US"/>
               </w:rPr>
               <w:t>infoStatusRooms():</w:t>
+            </w:r>
+          </w:p>
+        </w:tc>
+      </w:tr>
+      <w:tr>
+        <w:tc>
+          <w:tcPr>
+            <w:tcW w:w="2224" w:type="dxa"/>
+            <w:tcBorders>
+              <w:top w:val="single" w:sz="4" w:space="0" w:color="auto"/>
+              <w:left w:val="single" w:sz="4" w:space="0" w:color="auto"/>
+              <w:bottom w:val="single" w:sz="4" w:space="0" w:color="auto"/>
+              <w:right w:val="single" w:sz="4" w:space="0" w:color="auto"/>
+            </w:tcBorders>
+          </w:tcPr>
+          <w:p>
+            <w:pPr>
+              <w:spacing w:line="240" w:lineRule="auto"/>
+            </w:pPr>
+          </w:p>
+        </w:tc>
+        <w:tc>
+          <w:tcPr>
+            <w:tcW w:w="2059" w:type="dxa"/>
+            <w:tcBorders>
+              <w:top w:val="single" w:sz="4" w:space="0" w:color="auto"/>
+              <w:left w:val="single" w:sz="4" w:space="0" w:color="auto"/>
+              <w:bottom w:val="single" w:sz="4" w:space="0" w:color="auto"/>
+              <w:right w:val="single" w:sz="4" w:space="0" w:color="auto"/>
+            </w:tcBorders>
+          </w:tcPr>
+          <w:p>
+            <w:pPr>
+              <w:spacing w:line="240" w:lineRule="auto"/>
+            </w:pPr>
+          </w:p>
+        </w:tc>
+        <w:tc>
+          <w:tcPr>
+            <w:tcW w:w="4545" w:type="dxa"/>
+            <w:tcBorders>
+              <w:top w:val="single" w:sz="4" w:space="0" w:color="auto"/>
+              <w:left w:val="single" w:sz="4" w:space="0" w:color="auto"/>
+              <w:bottom w:val="single" w:sz="4" w:space="0" w:color="auto"/>
+              <w:right w:val="single" w:sz="4" w:space="0" w:color="auto"/>
+            </w:tcBorders>
+          </w:tcPr>
+          <w:p>
+            <w:pPr>
+              <w:spacing w:line="240" w:lineRule="auto"/>
+            </w:pPr>
+          </w:p>
+        </w:tc>
+      </w:tr>
+    </w:tbl>
+    <w:p/>
+    <w:tbl>
+      <w:tblPr>
+        <w:tblStyle w:val="Tablaconcuadrcula"/>
+        <w:tblW w:w="9084" w:type="dxa"/>
+        <w:tblInd w:w="0" w:type="dxa"/>
+        <w:tblLook w:val="04A0" w:firstRow="1" w:lastRow="0" w:firstColumn="1" w:lastColumn="0" w:noHBand="0" w:noVBand="1"/>
+      </w:tblPr>
+      <w:tblGrid>
+        <w:gridCol w:w="2288"/>
+        <w:gridCol w:w="2119"/>
+        <w:gridCol w:w="4677"/>
+      </w:tblGrid>
+      <w:tr>
+        <w:tc>
+          <w:tcPr>
+            <w:tcW w:w="2224" w:type="dxa"/>
+            <w:tcBorders>
+              <w:top w:val="single" w:sz="4" w:space="0" w:color="auto"/>
+              <w:left w:val="single" w:sz="4" w:space="0" w:color="auto"/>
+              <w:bottom w:val="single" w:sz="4" w:space="0" w:color="auto"/>
+              <w:right w:val="single" w:sz="4" w:space="0" w:color="auto"/>
+            </w:tcBorders>
+            <w:hideMark/>
+          </w:tcPr>
+          <w:p>
+            <w:pPr>
+              <w:spacing w:line="240" w:lineRule="auto"/>
+            </w:pPr>
+            <w:r>
+              <w:t>Diagrama de flujo</w:t>
+            </w:r>
+          </w:p>
+        </w:tc>
+        <w:tc>
+          <w:tcPr>
+            <w:tcW w:w="2059" w:type="dxa"/>
+            <w:tcBorders>
+              <w:top w:val="single" w:sz="4" w:space="0" w:color="auto"/>
+              <w:left w:val="single" w:sz="4" w:space="0" w:color="auto"/>
+              <w:bottom w:val="single" w:sz="4" w:space="0" w:color="auto"/>
+              <w:right w:val="single" w:sz="4" w:space="0" w:color="auto"/>
+            </w:tcBorders>
+            <w:hideMark/>
+          </w:tcPr>
+          <w:p>
+            <w:pPr>
+              <w:spacing w:line="240" w:lineRule="auto"/>
+            </w:pPr>
+            <w:r>
+              <w:t>Responsables</w:t>
+            </w:r>
+          </w:p>
+        </w:tc>
+        <w:tc>
+          <w:tcPr>
+            <w:tcW w:w="4545" w:type="dxa"/>
+            <w:tcBorders>
+              <w:top w:val="single" w:sz="4" w:space="0" w:color="auto"/>
+              <w:left w:val="single" w:sz="4" w:space="0" w:color="auto"/>
+              <w:bottom w:val="single" w:sz="4" w:space="0" w:color="auto"/>
+              <w:right w:val="single" w:sz="4" w:space="0" w:color="auto"/>
+            </w:tcBorders>
+          </w:tcPr>
+          <w:p>
+            <w:pPr>
+              <w:spacing w:line="240" w:lineRule="auto"/>
+              <w:rPr>
+                <w:b/>
+                <w:bCs/>
+              </w:rPr>
+            </w:pPr>
+            <w:r>
+              <w:rPr>
+                <w:b/>
+                <w:bCs/>
+              </w:rPr>
+              <w:t>Encender todos los mini cuartos</w:t>
+            </w:r>
+          </w:p>
+        </w:tc>
+      </w:tr>
+      <w:tr>
+        <w:tc>
+          <w:tcPr>
+            <w:tcW w:w="2224" w:type="dxa"/>
+            <w:tcBorders>
+              <w:top w:val="single" w:sz="4" w:space="0" w:color="auto"/>
+              <w:left w:val="single" w:sz="4" w:space="0" w:color="auto"/>
+              <w:bottom w:val="single" w:sz="4" w:space="0" w:color="auto"/>
+              <w:right w:val="single" w:sz="4" w:space="0" w:color="auto"/>
+            </w:tcBorders>
+            <w:hideMark/>
+          </w:tcPr>
+          <w:p>
+            <w:pPr>
+              <w:pStyle w:val="Prrafodelista"/>
+              <w:numPr>
+                <w:ilvl w:val="0"/>
+                <w:numId w:val="6"/>
+              </w:numPr>
+              <w:spacing w:line="240" w:lineRule="auto"/>
+            </w:pPr>
+            <w:r>
+              <w:t xml:space="preserve">La interfaz ofrece al usuario </w:t>
+            </w:r>
+            <w:r>
+              <w:t xml:space="preserve">apagar los mini cuartos según </w:t>
+            </w:r>
+            <w:r>
+              <w:lastRenderedPageBreak/>
+              <w:t>la letra ingresada</w:t>
+            </w:r>
+          </w:p>
+        </w:tc>
+        <w:tc>
+          <w:tcPr>
+            <w:tcW w:w="2059" w:type="dxa"/>
+            <w:tcBorders>
+              <w:top w:val="single" w:sz="4" w:space="0" w:color="auto"/>
+              <w:left w:val="single" w:sz="4" w:space="0" w:color="auto"/>
+              <w:bottom w:val="single" w:sz="4" w:space="0" w:color="auto"/>
+              <w:right w:val="single" w:sz="4" w:space="0" w:color="auto"/>
+            </w:tcBorders>
+          </w:tcPr>
+          <w:p>
+            <w:pPr>
+              <w:spacing w:line="240" w:lineRule="auto"/>
+            </w:pPr>
+            <w:r>
+              <w:lastRenderedPageBreak/>
+              <w:t>Main</w:t>
+            </w:r>
+          </w:p>
+        </w:tc>
+        <w:tc>
+          <w:tcPr>
+            <w:tcW w:w="4545" w:type="dxa"/>
+            <w:tcBorders>
+              <w:top w:val="single" w:sz="4" w:space="0" w:color="auto"/>
+              <w:left w:val="single" w:sz="4" w:space="0" w:color="auto"/>
+              <w:bottom w:val="single" w:sz="4" w:space="0" w:color="auto"/>
+              <w:right w:val="single" w:sz="4" w:space="0" w:color="auto"/>
+            </w:tcBorders>
+          </w:tcPr>
+          <w:p>
+            <w:pPr>
+              <w:spacing w:line="240" w:lineRule="auto"/>
+            </w:pPr>
+            <w:r>
+              <w:t>showMenu()</w:t>
+            </w:r>
+          </w:p>
+          <w:p>
+            <w:pPr>
+              <w:spacing w:line="240" w:lineRule="auto"/>
+            </w:pPr>
+            <w:r>
+              <w:t>executeOperation(int)</w:t>
+            </w:r>
+          </w:p>
+        </w:tc>
+      </w:tr>
+      <w:tr>
+        <w:tc>
+          <w:tcPr>
+            <w:tcW w:w="2224" w:type="dxa"/>
+            <w:tcBorders>
+              <w:top w:val="single" w:sz="4" w:space="0" w:color="auto"/>
+              <w:left w:val="single" w:sz="4" w:space="0" w:color="auto"/>
+              <w:bottom w:val="single" w:sz="4" w:space="0" w:color="auto"/>
+              <w:right w:val="single" w:sz="4" w:space="0" w:color="auto"/>
+            </w:tcBorders>
+          </w:tcPr>
+          <w:p>
+            <w:pPr>
+              <w:spacing w:line="240" w:lineRule="auto"/>
+            </w:pPr>
+            <w:r>
+              <w:t>Preguntar y validar las entradas</w:t>
+            </w:r>
+          </w:p>
+        </w:tc>
+        <w:tc>
+          <w:tcPr>
+            <w:tcW w:w="2059" w:type="dxa"/>
+            <w:tcBorders>
+              <w:top w:val="single" w:sz="4" w:space="0" w:color="auto"/>
+              <w:left w:val="single" w:sz="4" w:space="0" w:color="auto"/>
+              <w:bottom w:val="single" w:sz="4" w:space="0" w:color="auto"/>
+              <w:right w:val="single" w:sz="4" w:space="0" w:color="auto"/>
+            </w:tcBorders>
+          </w:tcPr>
+          <w:p>
+            <w:pPr>
+              <w:spacing w:line="240" w:lineRule="auto"/>
+            </w:pPr>
+            <w:r>
+              <w:t>Main</w:t>
+            </w:r>
+          </w:p>
+          <w:p>
+            <w:pPr>
+              <w:spacing w:line="240" w:lineRule="auto"/>
+            </w:pPr>
+          </w:p>
+        </w:tc>
+        <w:tc>
+          <w:tcPr>
+            <w:tcW w:w="4545" w:type="dxa"/>
+            <w:tcBorders>
+              <w:top w:val="single" w:sz="4" w:space="0" w:color="auto"/>
+              <w:left w:val="single" w:sz="4" w:space="0" w:color="auto"/>
+              <w:bottom w:val="single" w:sz="4" w:space="0" w:color="auto"/>
+              <w:right w:val="single" w:sz="4" w:space="0" w:color="auto"/>
+            </w:tcBorders>
+          </w:tcPr>
+          <w:p>
+            <w:pPr>
+              <w:spacing w:line="240" w:lineRule="auto"/>
+            </w:pPr>
+            <w:r>
+              <w:t>executeOperation(int)</w:t>
+            </w:r>
+          </w:p>
+        </w:tc>
+      </w:tr>
+      <w:tr>
+        <w:tc>
+          <w:tcPr>
+            <w:tcW w:w="2224" w:type="dxa"/>
+            <w:tcBorders>
+              <w:top w:val="single" w:sz="4" w:space="0" w:color="auto"/>
+              <w:left w:val="single" w:sz="4" w:space="0" w:color="auto"/>
+              <w:bottom w:val="single" w:sz="4" w:space="0" w:color="auto"/>
+              <w:right w:val="single" w:sz="4" w:space="0" w:color="auto"/>
+            </w:tcBorders>
+          </w:tcPr>
+          <w:p>
+            <w:pPr>
+              <w:spacing w:line="240" w:lineRule="auto"/>
+            </w:pPr>
+            <w:r>
+              <w:t>apagar</w:t>
+            </w:r>
+            <w:r>
+              <w:t xml:space="preserve"> mini cuarto</w:t>
+            </w:r>
+          </w:p>
+        </w:tc>
+        <w:tc>
+          <w:tcPr>
+            <w:tcW w:w="2059" w:type="dxa"/>
+            <w:tcBorders>
+              <w:top w:val="single" w:sz="4" w:space="0" w:color="auto"/>
+              <w:left w:val="single" w:sz="4" w:space="0" w:color="auto"/>
+              <w:bottom w:val="single" w:sz="4" w:space="0" w:color="auto"/>
+              <w:right w:val="single" w:sz="4" w:space="0" w:color="auto"/>
+            </w:tcBorders>
+          </w:tcPr>
+          <w:p>
+            <w:pPr>
+              <w:spacing w:line="240" w:lineRule="auto"/>
+            </w:pPr>
+            <w:r>
+              <w:t>Main</w:t>
+            </w:r>
+          </w:p>
+          <w:p>
+            <w:pPr>
+              <w:spacing w:line="240" w:lineRule="auto"/>
+            </w:pPr>
+          </w:p>
+          <w:p>
+            <w:pPr>
+              <w:spacing w:line="240" w:lineRule="auto"/>
+            </w:pPr>
+          </w:p>
+          <w:p>
+            <w:pPr>
+              <w:spacing w:line="240" w:lineRule="auto"/>
+            </w:pPr>
+            <w:r>
+              <w:t>controller</w:t>
+            </w:r>
+          </w:p>
+          <w:p>
+            <w:pPr>
+              <w:spacing w:line="240" w:lineRule="auto"/>
+            </w:pPr>
+          </w:p>
+          <w:p>
+            <w:pPr>
+              <w:spacing w:line="240" w:lineRule="auto"/>
+            </w:pPr>
+          </w:p>
+        </w:tc>
+        <w:tc>
+          <w:tcPr>
+            <w:tcW w:w="4545" w:type="dxa"/>
+            <w:tcBorders>
+              <w:top w:val="single" w:sz="4" w:space="0" w:color="auto"/>
+              <w:left w:val="single" w:sz="4" w:space="0" w:color="auto"/>
+              <w:bottom w:val="single" w:sz="4" w:space="0" w:color="auto"/>
+              <w:right w:val="single" w:sz="4" w:space="0" w:color="auto"/>
+            </w:tcBorders>
+          </w:tcPr>
+          <w:p>
+            <w:pPr>
+              <w:spacing w:line="240" w:lineRule="auto"/>
+              <w:rPr>
+                <w:lang w:val="en-US"/>
+              </w:rPr>
+            </w:pPr>
+            <w:r>
+              <w:rPr>
+                <w:lang w:val="en-US"/>
+              </w:rPr>
+              <w:t>turnOffMinirooms</w:t>
+            </w:r>
+            <w:r>
+              <w:rPr>
+                <w:lang w:val="en-US"/>
+              </w:rPr>
+              <w:t>():</w:t>
+            </w:r>
+            <w:r>
+              <w:rPr>
+                <w:lang w:val="en-US"/>
+              </w:rPr>
+              <w:t>void</w:t>
+            </w:r>
+          </w:p>
+          <w:p>
+            <w:pPr>
+              <w:spacing w:line="240" w:lineRule="auto"/>
+              <w:rPr>
+                <w:lang w:val="en-US"/>
+              </w:rPr>
+            </w:pPr>
+          </w:p>
+          <w:p>
+            <w:pPr>
+              <w:spacing w:line="240" w:lineRule="auto"/>
+              <w:rPr>
+                <w:lang w:val="en-US"/>
+              </w:rPr>
+            </w:pPr>
+          </w:p>
+          <w:p>
+            <w:pPr>
+              <w:spacing w:line="240" w:lineRule="auto"/>
+              <w:rPr>
+                <w:lang w:val="en-US"/>
+              </w:rPr>
+            </w:pPr>
+            <w:r>
+              <w:rPr>
+                <w:lang w:val="en-US"/>
+              </w:rPr>
+              <w:t>turn</w:t>
+            </w:r>
+            <w:r>
+              <w:rPr>
+                <w:lang w:val="en-US"/>
+              </w:rPr>
+              <w:t>O</w:t>
+            </w:r>
+            <w:r>
+              <w:rPr>
+                <w:lang w:val="en-US"/>
+              </w:rPr>
+              <w:t>ffL():void</w:t>
+            </w:r>
+          </w:p>
+          <w:p>
+            <w:pPr>
+              <w:spacing w:line="240" w:lineRule="auto"/>
+              <w:rPr>
+                <w:lang w:val="en-US"/>
+              </w:rPr>
+            </w:pPr>
+            <w:r>
+              <w:rPr>
+                <w:lang w:val="en-US"/>
+              </w:rPr>
+              <w:t>turn</w:t>
+            </w:r>
+            <w:r>
+              <w:rPr>
+                <w:lang w:val="en-US"/>
+              </w:rPr>
+              <w:t>O</w:t>
+            </w:r>
+            <w:r>
+              <w:rPr>
+                <w:lang w:val="en-US"/>
+              </w:rPr>
+              <w:t>ff</w:t>
+            </w:r>
+            <w:r>
+              <w:rPr>
+                <w:lang w:val="en-US"/>
+              </w:rPr>
+              <w:t>Z</w:t>
+            </w:r>
+            <w:r>
+              <w:rPr>
+                <w:lang w:val="en-US"/>
+              </w:rPr>
+              <w:t>():void</w:t>
+            </w:r>
+          </w:p>
+          <w:p>
+            <w:pPr>
+              <w:spacing w:line="240" w:lineRule="auto"/>
+              <w:rPr>
+                <w:lang w:val="en-US"/>
+              </w:rPr>
+            </w:pPr>
+            <w:r>
+              <w:rPr>
+                <w:lang w:val="en-US"/>
+              </w:rPr>
+              <w:t>turn</w:t>
+            </w:r>
+            <w:r>
+              <w:rPr>
+                <w:lang w:val="en-US"/>
+              </w:rPr>
+              <w:t>O</w:t>
+            </w:r>
+            <w:r>
+              <w:rPr>
+                <w:lang w:val="en-US"/>
+              </w:rPr>
+              <w:t>ff</w:t>
+            </w:r>
+            <w:r>
+              <w:rPr>
+                <w:lang w:val="en-US"/>
+              </w:rPr>
+              <w:t>H</w:t>
+            </w:r>
+            <w:r>
+              <w:rPr>
+                <w:lang w:val="en-US"/>
+              </w:rPr>
+              <w:t>():void</w:t>
+            </w:r>
+          </w:p>
+          <w:p>
+            <w:pPr>
+              <w:spacing w:line="240" w:lineRule="auto"/>
+              <w:rPr>
+                <w:lang w:val="en-US"/>
+              </w:rPr>
+            </w:pPr>
+            <w:r>
+              <w:rPr>
+                <w:lang w:val="en-US"/>
+              </w:rPr>
+              <w:t>turn</w:t>
+            </w:r>
+            <w:r>
+              <w:rPr>
+                <w:lang w:val="en-US"/>
+              </w:rPr>
+              <w:t>O</w:t>
+            </w:r>
+            <w:r>
+              <w:rPr>
+                <w:lang w:val="en-US"/>
+              </w:rPr>
+              <w:t>ff</w:t>
+            </w:r>
+            <w:r>
+              <w:rPr>
+                <w:lang w:val="en-US"/>
+              </w:rPr>
+              <w:t>O</w:t>
+            </w:r>
+            <w:r>
+              <w:rPr>
+                <w:lang w:val="en-US"/>
+              </w:rPr>
+              <w:t>():void</w:t>
+            </w:r>
+          </w:p>
+          <w:p>
+            <w:pPr>
+              <w:spacing w:line="240" w:lineRule="auto"/>
+              <w:rPr>
+                <w:lang w:val="en-US"/>
+              </w:rPr>
+            </w:pPr>
+            <w:r>
+              <w:rPr>
+                <w:lang w:val="en-US"/>
+              </w:rPr>
+              <w:t>turnOff</w:t>
+            </w:r>
+            <w:r>
+              <w:rPr>
+                <w:lang w:val="en-US"/>
+              </w:rPr>
+              <w:t>M</w:t>
+            </w:r>
+            <w:r>
+              <w:rPr>
+                <w:lang w:val="en-US"/>
+              </w:rPr>
+              <w:t>():void</w:t>
+            </w:r>
+          </w:p>
+          <w:p>
+            <w:pPr>
+              <w:spacing w:line="240" w:lineRule="auto"/>
+              <w:rPr>
+                <w:lang w:val="en-US"/>
+              </w:rPr>
+            </w:pPr>
+            <w:r>
+              <w:rPr>
+                <w:lang w:val="en-US"/>
+              </w:rPr>
+              <w:t>turnOff</w:t>
+            </w:r>
+            <w:r>
+              <w:rPr>
+                <w:lang w:val="en-US"/>
+              </w:rPr>
+              <w:t>P</w:t>
+            </w:r>
+            <w:r>
+              <w:rPr>
+                <w:lang w:val="en-US"/>
+              </w:rPr>
+              <w:t>():void</w:t>
+            </w:r>
+          </w:p>
+        </w:tc>
+      </w:tr>
+      <w:tr>
+        <w:tc>
+          <w:tcPr>
+            <w:tcW w:w="2224" w:type="dxa"/>
+            <w:tcBorders>
+              <w:top w:val="single" w:sz="4" w:space="0" w:color="auto"/>
+              <w:left w:val="single" w:sz="4" w:space="0" w:color="auto"/>
+              <w:bottom w:val="single" w:sz="4" w:space="0" w:color="auto"/>
+              <w:right w:val="single" w:sz="4" w:space="0" w:color="auto"/>
+            </w:tcBorders>
+          </w:tcPr>
+          <w:p>
+            <w:pPr>
+              <w:spacing w:line="240" w:lineRule="auto"/>
+            </w:pPr>
+            <w:r>
+              <w:t>Informar al usuario el resultado</w:t>
+            </w:r>
+          </w:p>
+        </w:tc>
+        <w:tc>
+          <w:tcPr>
+            <w:tcW w:w="2059" w:type="dxa"/>
+            <w:tcBorders>
+              <w:top w:val="single" w:sz="4" w:space="0" w:color="auto"/>
+              <w:left w:val="single" w:sz="4" w:space="0" w:color="auto"/>
+              <w:bottom w:val="single" w:sz="4" w:space="0" w:color="auto"/>
+              <w:right w:val="single" w:sz="4" w:space="0" w:color="auto"/>
+            </w:tcBorders>
+          </w:tcPr>
+          <w:p>
+            <w:pPr>
+              <w:spacing w:line="240" w:lineRule="auto"/>
+            </w:pPr>
+            <w:r>
+              <w:t>Controller</w:t>
+            </w:r>
+          </w:p>
+        </w:tc>
+        <w:tc>
+          <w:tcPr>
+            <w:tcW w:w="4545" w:type="dxa"/>
+            <w:tcBorders>
+              <w:top w:val="single" w:sz="4" w:space="0" w:color="auto"/>
+              <w:left w:val="single" w:sz="4" w:space="0" w:color="auto"/>
+              <w:bottom w:val="single" w:sz="4" w:space="0" w:color="auto"/>
+              <w:right w:val="single" w:sz="4" w:space="0" w:color="auto"/>
+            </w:tcBorders>
+          </w:tcPr>
+          <w:p>
+            <w:pPr>
+              <w:spacing w:line="240" w:lineRule="auto"/>
+            </w:pPr>
+            <w:r>
+              <w:t>getCenterMap()</w:t>
             </w:r>
           </w:p>
         </w:tc>
@@ -2002,6 +2631,91 @@
     </w:lvl>
   </w:abstractNum>
   <w:abstractNum w:abstractNumId="2" w15:restartNumberingAfterBreak="0">
+    <w:nsid w:val="3B863F86"/>
+    <w:multiLevelType w:val="hybridMultilevel"/>
+    <w:tmpl w:val="2B84CB30"/>
+    <w:lvl w:ilvl="0" w:tplc="FFFFFFFF">
+      <w:numFmt w:val="decimal"/>
+      <w:lvlText w:val="%1."/>
+      <w:lvlJc w:val="left"/>
+      <w:pPr>
+        <w:ind w:left="720" w:hanging="360"/>
+      </w:pPr>
+    </w:lvl>
+    <w:lvl w:ilvl="1" w:tplc="FFFFFFFF">
+      <w:start w:val="1"/>
+      <w:numFmt w:val="lowerLetter"/>
+      <w:lvlText w:val="%2."/>
+      <w:lvlJc w:val="left"/>
+      <w:pPr>
+        <w:ind w:left="1440" w:hanging="360"/>
+      </w:pPr>
+    </w:lvl>
+    <w:lvl w:ilvl="2" w:tplc="FFFFFFFF">
+      <w:start w:val="1"/>
+      <w:numFmt w:val="lowerRoman"/>
+      <w:lvlText w:val="%3."/>
+      <w:lvlJc w:val="right"/>
+      <w:pPr>
+        <w:ind w:left="2160" w:hanging="180"/>
+      </w:pPr>
+    </w:lvl>
+    <w:lvl w:ilvl="3" w:tplc="FFFFFFFF">
+      <w:start w:val="1"/>
+      <w:numFmt w:val="decimal"/>
+      <w:lvlText w:val="%4."/>
+      <w:lvlJc w:val="left"/>
+      <w:pPr>
+        <w:ind w:left="2880" w:hanging="360"/>
+      </w:pPr>
+    </w:lvl>
+    <w:lvl w:ilvl="4" w:tplc="FFFFFFFF">
+      <w:start w:val="1"/>
+      <w:numFmt w:val="lowerLetter"/>
+      <w:lvlText w:val="%5."/>
+      <w:lvlJc w:val="left"/>
+      <w:pPr>
+        <w:ind w:left="3600" w:hanging="360"/>
+      </w:pPr>
+    </w:lvl>
+    <w:lvl w:ilvl="5" w:tplc="FFFFFFFF">
+      <w:start w:val="1"/>
+      <w:numFmt w:val="lowerRoman"/>
+      <w:lvlText w:val="%6."/>
+      <w:lvlJc w:val="right"/>
+      <w:pPr>
+        <w:ind w:left="4320" w:hanging="180"/>
+      </w:pPr>
+    </w:lvl>
+    <w:lvl w:ilvl="6" w:tplc="FFFFFFFF">
+      <w:start w:val="1"/>
+      <w:numFmt w:val="decimal"/>
+      <w:lvlText w:val="%7."/>
+      <w:lvlJc w:val="left"/>
+      <w:pPr>
+        <w:ind w:left="5040" w:hanging="360"/>
+      </w:pPr>
+    </w:lvl>
+    <w:lvl w:ilvl="7" w:tplc="FFFFFFFF">
+      <w:start w:val="1"/>
+      <w:numFmt w:val="lowerLetter"/>
+      <w:lvlText w:val="%8."/>
+      <w:lvlJc w:val="left"/>
+      <w:pPr>
+        <w:ind w:left="5760" w:hanging="360"/>
+      </w:pPr>
+    </w:lvl>
+    <w:lvl w:ilvl="8" w:tplc="FFFFFFFF">
+      <w:start w:val="1"/>
+      <w:numFmt w:val="lowerRoman"/>
+      <w:lvlText w:val="%9."/>
+      <w:lvlJc w:val="right"/>
+      <w:pPr>
+        <w:ind w:left="6480" w:hanging="180"/>
+      </w:pPr>
+    </w:lvl>
+  </w:abstractNum>
+  <w:abstractNum w:abstractNumId="3" w15:restartNumberingAfterBreak="0">
     <w:nsid w:val="3CC5229D"/>
     <w:multiLevelType w:val="hybridMultilevel"/>
     <w:tmpl w:val="2B84CB30"/>
@@ -2086,7 +2800,7 @@
       </w:pPr>
     </w:lvl>
   </w:abstractNum>
-  <w:abstractNum w:abstractNumId="3" w15:restartNumberingAfterBreak="0">
+  <w:abstractNum w:abstractNumId="4" w15:restartNumberingAfterBreak="0">
     <w:nsid w:val="6A8C4AE3"/>
     <w:multiLevelType w:val="hybridMultilevel"/>
     <w:tmpl w:val="2B84CB30"/>
@@ -2172,7 +2886,7 @@
     </w:lvl>
   </w:abstractNum>
   <w:num w:numId="1">
-    <w:abstractNumId w:val="2"/>
+    <w:abstractNumId w:val="3"/>
     <w:lvlOverride w:ilvl="0"/>
     <w:lvlOverride w:ilvl="1">
       <w:startOverride w:val="1"/>
@@ -2200,7 +2914,7 @@
     </w:lvlOverride>
   </w:num>
   <w:num w:numId="2">
-    <w:abstractNumId w:val="2"/>
+    <w:abstractNumId w:val="3"/>
   </w:num>
   <w:num w:numId="3">
     <w:abstractNumId w:val="1"/>
@@ -2209,7 +2923,10 @@
     <w:abstractNumId w:val="0"/>
   </w:num>
   <w:num w:numId="5">
-    <w:abstractNumId w:val="3"/>
+    <w:abstractNumId w:val="4"/>
+  </w:num>
+  <w:num w:numId="6">
+    <w:abstractNumId w:val="2"/>
   </w:num>
 </w:numbering>
 </file>

</xml_diff>